<commit_message>
Added new project ideas
</commit_message>
<xml_diff>
--- a/Project ideas.docx
+++ b/Project ideas.docx
@@ -3,11 +3,202 @@
 <w:document xmlns:wpc="http://schemas.microsoft.com/office/word/2010/wordprocessingCanvas" xmlns:cx="http://schemas.microsoft.com/office/drawing/2014/chartex" xmlns:cx1="http://schemas.microsoft.com/office/drawing/2015/9/8/chartex" xmlns:mc="http://schemas.openxmlformats.org/markup-compatibility/2006" xmlns:o="urn:schemas-microsoft-com:office:office" xmlns:r="http://schemas.openxmlformats.org/officeDocument/2006/relationships" xmlns:m="http://schemas.openxmlformats.org/officeDocument/2006/math" xmlns:v="urn:schemas-microsoft-com:vml" xmlns:wp14="http://schemas.microsoft.com/office/word/2010/wordprocessingDrawing" xmlns:wp="http://schemas.openxmlformats.org/drawingml/2006/wordprocessingDrawing" xmlns:w10="urn:schemas-microsoft-com:office:word" xmlns:w="http://schemas.openxmlformats.org/wordprocessingml/2006/main" xmlns:w14="http://schemas.microsoft.com/office/word/2010/wordml" xmlns:w15="http://schemas.microsoft.com/office/word/2012/wordml" xmlns:w16se="http://schemas.microsoft.com/office/word/2015/wordml/symex" xmlns:wpg="http://schemas.microsoft.com/office/word/2010/wordprocessingGroup" xmlns:wpi="http://schemas.microsoft.com/office/word/2010/wordprocessingInk" xmlns:wne="http://schemas.microsoft.com/office/word/2006/wordml" xmlns:wps="http://schemas.microsoft.com/office/word/2010/wordprocessingShape" mc:Ignorable="w14 w15 w16se wp14">
   <w:body>
     <w:p>
-      <w:pPr>
+      <w:r>
         <w:rPr>
           <w:b/>
         </w:rPr>
-      </w:pPr>
+        <w:t>Mass mobilization protest data classification</w:t>
+      </w:r>
+    </w:p>
+    <w:p>
+      <w:pPr>
+        <w:pStyle w:val="ListParagraph"/>
+        <w:numPr>
+          <w:ilvl w:val="0"/>
+          <w:numId w:val="2"/>
+        </w:numPr>
+      </w:pPr>
+      <w:r>
+        <w:t>Type: classification</w:t>
+      </w:r>
+    </w:p>
+    <w:p>
+      <w:pPr>
+        <w:pStyle w:val="ListParagraph"/>
+        <w:numPr>
+          <w:ilvl w:val="0"/>
+          <w:numId w:val="2"/>
+        </w:numPr>
+      </w:pPr>
+      <w:r>
+        <w:t>Data</w:t>
+      </w:r>
+      <w:r>
+        <w:t xml:space="preserve"> 1: Mass Mobilization Project</w:t>
+      </w:r>
+      <w:r>
+        <w:t xml:space="preserve"> </w:t>
+      </w:r>
+    </w:p>
+    <w:p>
+      <w:pPr>
+        <w:pStyle w:val="ListParagraph"/>
+        <w:numPr>
+          <w:ilvl w:val="1"/>
+          <w:numId w:val="2"/>
+        </w:numPr>
+      </w:pPr>
+      <w:r>
+        <w:t xml:space="preserve">Source: </w:t>
+      </w:r>
+      <w:hyperlink r:id="rId5" w:history="1">
+        <w:r>
+          <w:rPr>
+            <w:rStyle w:val="Hyperlink"/>
+          </w:rPr>
+          <w:t>https://dataverse.</w:t>
+        </w:r>
+        <w:r>
+          <w:rPr>
+            <w:rStyle w:val="Hyperlink"/>
+          </w:rPr>
+          <w:t>h</w:t>
+        </w:r>
+        <w:r>
+          <w:rPr>
+            <w:rStyle w:val="Hyperlink"/>
+          </w:rPr>
+          <w:t>arvar</w:t>
+        </w:r>
+        <w:r>
+          <w:rPr>
+            <w:rStyle w:val="Hyperlink"/>
+          </w:rPr>
+          <w:t>d</w:t>
+        </w:r>
+        <w:r>
+          <w:rPr>
+            <w:rStyle w:val="Hyperlink"/>
+          </w:rPr>
+          <w:t>.edu/dataset.xhtml?persistentId=doi:10.7910/DVN/HTTWYL</w:t>
+        </w:r>
+      </w:hyperlink>
+    </w:p>
+    <w:p>
+      <w:pPr>
+        <w:pStyle w:val="ListParagraph"/>
+        <w:numPr>
+          <w:ilvl w:val="1"/>
+          <w:numId w:val="2"/>
+        </w:numPr>
+      </w:pPr>
+      <w:r>
+        <w:t>17k protests</w:t>
+      </w:r>
+      <w:r>
+        <w:t xml:space="preserve"> against governments, 1990-2020</w:t>
+      </w:r>
+    </w:p>
+    <w:p>
+      <w:pPr>
+        <w:pStyle w:val="ListParagraph"/>
+        <w:numPr>
+          <w:ilvl w:val="2"/>
+          <w:numId w:val="2"/>
+        </w:numPr>
+      </w:pPr>
+      <w:r>
+        <w:t>Dates, country, city, locations, participant count</w:t>
+      </w:r>
+      <w:r>
+        <w:t xml:space="preserve">, </w:t>
+      </w:r>
+      <w:r>
+        <w:t>violence, protester demands, gov’t response</w:t>
+      </w:r>
+    </w:p>
+    <w:p>
+      <w:pPr>
+        <w:pStyle w:val="ListParagraph"/>
+        <w:numPr>
+          <w:ilvl w:val="0"/>
+          <w:numId w:val="2"/>
+        </w:numPr>
+      </w:pPr>
+      <w:r>
+        <w:t xml:space="preserve">Data 2: Database of Political Institutions </w:t>
+      </w:r>
+    </w:p>
+    <w:p>
+      <w:pPr>
+        <w:pStyle w:val="ListParagraph"/>
+        <w:numPr>
+          <w:ilvl w:val="1"/>
+          <w:numId w:val="2"/>
+        </w:numPr>
+      </w:pPr>
+      <w:r>
+        <w:t xml:space="preserve">Source: </w:t>
+      </w:r>
+      <w:r>
+        <w:t xml:space="preserve">Inter-American </w:t>
+      </w:r>
+      <w:r>
+        <w:t>Development Bank (IDB)</w:t>
+      </w:r>
+    </w:p>
+    <w:p>
+      <w:pPr>
+        <w:pStyle w:val="ListParagraph"/>
+        <w:numPr>
+          <w:ilvl w:val="1"/>
+          <w:numId w:val="2"/>
+        </w:numPr>
+      </w:pPr>
+      <w:hyperlink r:id="rId6" w:history="1">
+        <w:r>
+          <w:rPr>
+            <w:rStyle w:val="Hyperlink"/>
+          </w:rPr>
+          <w:t>https://mydata.iadb.org/Reform-Modernization-of-the-State/Database-of-Political-Institutions-2017/938i-s2bw</w:t>
+        </w:r>
+      </w:hyperlink>
+    </w:p>
+    <w:p>
+      <w:pPr>
+        <w:pStyle w:val="ListParagraph"/>
+        <w:numPr>
+          <w:ilvl w:val="1"/>
+          <w:numId w:val="2"/>
+        </w:numPr>
+      </w:pPr>
+      <w:r>
+        <w:t>Government descriptive stats by year by country (1975-2017)</w:t>
+      </w:r>
+    </w:p>
+    <w:p>
+      <w:pPr>
+        <w:pStyle w:val="ListParagraph"/>
+        <w:numPr>
+          <w:ilvl w:val="2"/>
+          <w:numId w:val="2"/>
+        </w:numPr>
+      </w:pPr>
+      <w:r>
+        <w:t>Can be used to categorize each government and merge that with Mass Mobilization dataset</w:t>
+      </w:r>
+    </w:p>
+    <w:p>
+      <w:pPr>
+        <w:pStyle w:val="ListParagraph"/>
+        <w:numPr>
+          <w:ilvl w:val="0"/>
+          <w:numId w:val="2"/>
+        </w:numPr>
+      </w:pPr>
+      <w:r>
+        <w:t>Purpose: predict likelihood of government concession for given descriptive stats of protests. Helpful to political organizers assessing productivity of actions</w:t>
+      </w:r>
       <w:bookmarkStart w:id="0" w:name="_GoBack"/>
       <w:bookmarkEnd w:id="0"/>
     </w:p>
@@ -19,12 +210,24 @@
       </w:pPr>
     </w:p>
     <w:p>
+      <w:r>
+        <w:rPr>
+          <w:b/>
+        </w:rPr>
+        <w:t>Fish image classification (</w:t>
+      </w:r>
       <w:r>
         <w:rPr>
           <w:b/>
         </w:rPr>
         <w:t>Fishnet.ai</w:t>
       </w:r>
+      <w:r>
+        <w:rPr>
+          <w:b/>
+        </w:rPr>
+        <w:t>)</w:t>
+      </w:r>
     </w:p>
     <w:p>
       <w:pPr>
@@ -34,7 +237,7 @@
           <w:numId w:val="1"/>
         </w:numPr>
       </w:pPr>
-      <w:hyperlink r:id="rId5" w:history="1">
+      <w:hyperlink r:id="rId7" w:history="1">
         <w:r>
           <w:rPr>
             <w:rStyle w:val="Hyperlink"/>
@@ -119,6 +322,18 @@
       <w:pPr>
         <w:pStyle w:val="ListParagraph"/>
         <w:numPr>
+          <w:ilvl w:val="1"/>
+          <w:numId w:val="1"/>
+        </w:numPr>
+      </w:pPr>
+      <w:r>
+        <w:t>Source: The Nature Conservancy</w:t>
+      </w:r>
+    </w:p>
+    <w:p>
+      <w:pPr>
+        <w:pStyle w:val="ListParagraph"/>
+        <w:numPr>
           <w:ilvl w:val="0"/>
           <w:numId w:val="1"/>
         </w:numPr>
@@ -127,10 +342,58 @@
         <w:t>Purpose: replace current manual video data review with more efficient and effective system as tracking implementation grows 10-20x in the next decade</w:t>
       </w:r>
     </w:p>
-    <w:p>
-      <w:pPr>
-        <w:ind w:left="360"/>
-      </w:pPr>
+    <w:p/>
+    <w:p>
+      <w:r>
+        <w:rPr>
+          <w:b/>
+        </w:rPr>
+        <w:t>Database on Ideology, Money in Politics, and Elections (DIME)</w:t>
+      </w:r>
+    </w:p>
+    <w:p>
+      <w:pPr>
+        <w:pStyle w:val="ListParagraph"/>
+        <w:numPr>
+          <w:ilvl w:val="0"/>
+          <w:numId w:val="1"/>
+        </w:numPr>
+      </w:pPr>
+      <w:hyperlink r:id="rId8" w:history="1">
+        <w:r>
+          <w:rPr>
+            <w:rStyle w:val="Hyperlink"/>
+          </w:rPr>
+          <w:t>https://dataverse.harvard.edu/dataset.xhtml?persistentId=doi:10.7910/DVN/O5PX0B&amp;version=3.0</w:t>
+        </w:r>
+      </w:hyperlink>
+    </w:p>
+    <w:p>
+      <w:pPr>
+        <w:pStyle w:val="ListParagraph"/>
+        <w:numPr>
+          <w:ilvl w:val="0"/>
+          <w:numId w:val="1"/>
+        </w:numPr>
+      </w:pPr>
+      <w:r>
+        <w:t xml:space="preserve">Database of all </w:t>
+      </w:r>
+      <w:r>
+        <w:t>political donations and all surrounding details</w:t>
+      </w:r>
+    </w:p>
+    <w:p>
+      <w:pPr>
+        <w:pStyle w:val="ListParagraph"/>
+        <w:numPr>
+          <w:ilvl w:val="0"/>
+          <w:numId w:val="1"/>
+        </w:numPr>
+      </w:pPr>
+      <w:r>
+        <w:t>Not sure where to go with it, but very interesting topic. Ideas?</w:t>
+      </w:r>
     </w:p>
     <w:sectPr>
       <w:pgSz w:w="12240" w:h="15840"/>
@@ -145,6 +408,118 @@
 <file path=word/numbering.xml><?xml version="1.0" encoding="utf-8"?>
 <w:numbering xmlns:wpc="http://schemas.microsoft.com/office/word/2010/wordprocessingCanvas" xmlns:cx="http://schemas.microsoft.com/office/drawing/2014/chartex" xmlns:cx1="http://schemas.microsoft.com/office/drawing/2015/9/8/chartex" xmlns:mc="http://schemas.openxmlformats.org/markup-compatibility/2006" xmlns:o="urn:schemas-microsoft-com:office:office" xmlns:r="http://schemas.openxmlformats.org/officeDocument/2006/relationships" xmlns:m="http://schemas.openxmlformats.org/officeDocument/2006/math" xmlns:v="urn:schemas-microsoft-com:vml" xmlns:wp14="http://schemas.microsoft.com/office/word/2010/wordprocessingDrawing" xmlns:wp="http://schemas.openxmlformats.org/drawingml/2006/wordprocessingDrawing" xmlns:w10="urn:schemas-microsoft-com:office:word" xmlns:w="http://schemas.openxmlformats.org/wordprocessingml/2006/main" xmlns:w14="http://schemas.microsoft.com/office/word/2010/wordml" xmlns:w15="http://schemas.microsoft.com/office/word/2012/wordml" xmlns:w16se="http://schemas.microsoft.com/office/word/2015/wordml/symex" xmlns:wpg="http://schemas.microsoft.com/office/word/2010/wordprocessingGroup" xmlns:wpi="http://schemas.microsoft.com/office/word/2010/wordprocessingInk" xmlns:wne="http://schemas.microsoft.com/office/word/2006/wordml" xmlns:wps="http://schemas.microsoft.com/office/word/2010/wordprocessingShape" mc:Ignorable="w14 w15 w16se wp14">
   <w:abstractNum w:abstractNumId="0" w15:restartNumberingAfterBreak="0">
+    <w:nsid w:val="28ED500B"/>
+    <w:multiLevelType w:val="hybridMultilevel"/>
+    <w:tmpl w:val="4A88DBA8"/>
+    <w:lvl w:ilvl="0" w:tplc="D834BE7C">
+      <w:numFmt w:val="bullet"/>
+      <w:lvlText w:val="-"/>
+      <w:lvlJc w:val="left"/>
+      <w:pPr>
+        <w:ind w:left="720" w:hanging="360"/>
+      </w:pPr>
+      <w:rPr>
+        <w:rFonts w:ascii="Calibri" w:eastAsiaTheme="minorHAnsi" w:hAnsi="Calibri" w:cs="Calibri" w:hint="default"/>
+      </w:rPr>
+    </w:lvl>
+    <w:lvl w:ilvl="1" w:tplc="04090003">
+      <w:start w:val="1"/>
+      <w:numFmt w:val="bullet"/>
+      <w:lvlText w:val="o"/>
+      <w:lvlJc w:val="left"/>
+      <w:pPr>
+        <w:ind w:left="1440" w:hanging="360"/>
+      </w:pPr>
+      <w:rPr>
+        <w:rFonts w:ascii="Courier New" w:hAnsi="Courier New" w:cs="Courier New" w:hint="default"/>
+      </w:rPr>
+    </w:lvl>
+    <w:lvl w:ilvl="2" w:tplc="04090005">
+      <w:start w:val="1"/>
+      <w:numFmt w:val="bullet"/>
+      <w:lvlText w:val=""/>
+      <w:lvlJc w:val="left"/>
+      <w:pPr>
+        <w:ind w:left="2160" w:hanging="360"/>
+      </w:pPr>
+      <w:rPr>
+        <w:rFonts w:ascii="Wingdings" w:hAnsi="Wingdings" w:hint="default"/>
+      </w:rPr>
+    </w:lvl>
+    <w:lvl w:ilvl="3" w:tplc="04090001" w:tentative="1">
+      <w:start w:val="1"/>
+      <w:numFmt w:val="bullet"/>
+      <w:lvlText w:val=""/>
+      <w:lvlJc w:val="left"/>
+      <w:pPr>
+        <w:ind w:left="2880" w:hanging="360"/>
+      </w:pPr>
+      <w:rPr>
+        <w:rFonts w:ascii="Symbol" w:hAnsi="Symbol" w:hint="default"/>
+      </w:rPr>
+    </w:lvl>
+    <w:lvl w:ilvl="4" w:tplc="04090003" w:tentative="1">
+      <w:start w:val="1"/>
+      <w:numFmt w:val="bullet"/>
+      <w:lvlText w:val="o"/>
+      <w:lvlJc w:val="left"/>
+      <w:pPr>
+        <w:ind w:left="3600" w:hanging="360"/>
+      </w:pPr>
+      <w:rPr>
+        <w:rFonts w:ascii="Courier New" w:hAnsi="Courier New" w:cs="Courier New" w:hint="default"/>
+      </w:rPr>
+    </w:lvl>
+    <w:lvl w:ilvl="5" w:tplc="04090005" w:tentative="1">
+      <w:start w:val="1"/>
+      <w:numFmt w:val="bullet"/>
+      <w:lvlText w:val=""/>
+      <w:lvlJc w:val="left"/>
+      <w:pPr>
+        <w:ind w:left="4320" w:hanging="360"/>
+      </w:pPr>
+      <w:rPr>
+        <w:rFonts w:ascii="Wingdings" w:hAnsi="Wingdings" w:hint="default"/>
+      </w:rPr>
+    </w:lvl>
+    <w:lvl w:ilvl="6" w:tplc="04090001" w:tentative="1">
+      <w:start w:val="1"/>
+      <w:numFmt w:val="bullet"/>
+      <w:lvlText w:val=""/>
+      <w:lvlJc w:val="left"/>
+      <w:pPr>
+        <w:ind w:left="5040" w:hanging="360"/>
+      </w:pPr>
+      <w:rPr>
+        <w:rFonts w:ascii="Symbol" w:hAnsi="Symbol" w:hint="default"/>
+      </w:rPr>
+    </w:lvl>
+    <w:lvl w:ilvl="7" w:tplc="04090003" w:tentative="1">
+      <w:start w:val="1"/>
+      <w:numFmt w:val="bullet"/>
+      <w:lvlText w:val="o"/>
+      <w:lvlJc w:val="left"/>
+      <w:pPr>
+        <w:ind w:left="5760" w:hanging="360"/>
+      </w:pPr>
+      <w:rPr>
+        <w:rFonts w:ascii="Courier New" w:hAnsi="Courier New" w:cs="Courier New" w:hint="default"/>
+      </w:rPr>
+    </w:lvl>
+    <w:lvl w:ilvl="8" w:tplc="04090005" w:tentative="1">
+      <w:start w:val="1"/>
+      <w:numFmt w:val="bullet"/>
+      <w:lvlText w:val=""/>
+      <w:lvlJc w:val="left"/>
+      <w:pPr>
+        <w:ind w:left="6480" w:hanging="360"/>
+      </w:pPr>
+      <w:rPr>
+        <w:rFonts w:ascii="Wingdings" w:hAnsi="Wingdings" w:hint="default"/>
+      </w:rPr>
+    </w:lvl>
+  </w:abstractNum>
+  <w:abstractNum w:abstractNumId="1" w15:restartNumberingAfterBreak="0">
     <w:nsid w:val="290D0378"/>
     <w:multiLevelType w:val="hybridMultilevel"/>
     <w:tmpl w:val="4F4C6E42"/>
@@ -257,6 +632,9 @@
     </w:lvl>
   </w:abstractNum>
   <w:num w:numId="1">
+    <w:abstractNumId w:val="1"/>
+  </w:num>
+  <w:num w:numId="2">
     <w:abstractNumId w:val="0"/>
   </w:num>
 </w:numbering>
@@ -705,6 +1083,18 @@
       <w:u w:val="single"/>
     </w:rPr>
   </w:style>
+  <w:style w:type="character" w:styleId="FollowedHyperlink">
+    <w:name w:val="FollowedHyperlink"/>
+    <w:basedOn w:val="DefaultParagraphFont"/>
+    <w:uiPriority w:val="99"/>
+    <w:semiHidden/>
+    <w:unhideWhenUsed/>
+    <w:rsid w:val="007C3BCD"/>
+    <w:rPr>
+      <w:color w:val="954F72" w:themeColor="followedHyperlink"/>
+      <w:u w:val="single"/>
+    </w:rPr>
+  </w:style>
 </w:styles>
 </file>
 

</xml_diff>

<commit_message>
Adding to project ideas
</commit_message>
<xml_diff>
--- a/Project ideas.docx
+++ b/Project ideas.docx
@@ -19,8 +19,16 @@
         </w:numPr>
       </w:pPr>
       <w:r>
-        <w:t>Type: classification</w:t>
-      </w:r>
+        <w:t xml:space="preserve">Type: </w:t>
+      </w:r>
+      <w:proofErr w:type="spellStart"/>
+      <w:r>
+        <w:t>classification</w:t>
+      </w:r>
+      <w:r>
+        <w:t>z</w:t>
+      </w:r>
+      <w:proofErr w:type="spellEnd"/>
     </w:p>
     <w:p>
       <w:pPr>
@@ -56,31 +64,7 @@
           <w:rPr>
             <w:rStyle w:val="Hyperlink"/>
           </w:rPr>
-          <w:t>https://dataverse.</w:t>
-        </w:r>
-        <w:r>
-          <w:rPr>
-            <w:rStyle w:val="Hyperlink"/>
-          </w:rPr>
-          <w:t>h</w:t>
-        </w:r>
-        <w:r>
-          <w:rPr>
-            <w:rStyle w:val="Hyperlink"/>
-          </w:rPr>
-          <w:t>arvar</w:t>
-        </w:r>
-        <w:r>
-          <w:rPr>
-            <w:rStyle w:val="Hyperlink"/>
-          </w:rPr>
-          <w:t>d</w:t>
-        </w:r>
-        <w:r>
-          <w:rPr>
-            <w:rStyle w:val="Hyperlink"/>
-          </w:rPr>
-          <w:t>.edu/dataset.xhtml?persistentId=doi:10.7910/DVN/HTTWYL</w:t>
+          <w:t>https://dataverse.harvard.edu/dataset.xhtml?persistentId=doi:10.7910/DVN/HTTWYL</w:t>
         </w:r>
       </w:hyperlink>
     </w:p>
@@ -199,8 +183,6 @@
       <w:r>
         <w:t>Purpose: predict likelihood of government concession for given descriptive stats of protests. Helpful to political organizers assessing productivity of actions</w:t>
       </w:r>
-      <w:bookmarkStart w:id="0" w:name="_GoBack"/>
-      <w:bookmarkEnd w:id="0"/>
     </w:p>
     <w:p>
       <w:pPr>
@@ -210,10 +192,24 @@
       </w:pPr>
     </w:p>
     <w:p>
-      <w:r>
+      <w:pPr>
         <w:rPr>
           <w:b/>
         </w:rPr>
+      </w:pPr>
+      <w:r>
+        <w:rPr>
+          <w:b/>
+        </w:rPr>
+        <w:br w:type="page"/>
+      </w:r>
+    </w:p>
+    <w:p>
+      <w:r>
+        <w:rPr>
+          <w:b/>
+        </w:rPr>
+        <w:lastRenderedPageBreak/>
         <w:t>Fish image classification (</w:t>
       </w:r>
       <w:r>
@@ -344,10 +340,24 @@
     </w:p>
     <w:p/>
     <w:p>
-      <w:r>
+      <w:pPr>
         <w:rPr>
           <w:b/>
         </w:rPr>
+      </w:pPr>
+      <w:r>
+        <w:rPr>
+          <w:b/>
+        </w:rPr>
+        <w:br w:type="page"/>
+      </w:r>
+    </w:p>
+    <w:p>
+      <w:r>
+        <w:rPr>
+          <w:b/>
+        </w:rPr>
+        <w:lastRenderedPageBreak/>
         <w:t>Database on Ideology, Money in Politics, and Elections (DIME)</w:t>
       </w:r>
     </w:p>
@@ -392,7 +402,12 @@
         </w:numPr>
       </w:pPr>
       <w:r>
-        <w:t>Not sure where to go with it, but very interesting topic. Ideas?</w:t>
+        <w:t>Not sure where to go with it, but very interesting top</w:t>
+      </w:r>
+      <w:bookmarkStart w:id="0" w:name="_GoBack"/>
+      <w:bookmarkEnd w:id="0"/>
+      <w:r>
+        <w:t>ic. Ideas?</w:t>
       </w:r>
     </w:p>
     <w:sectPr>

</xml_diff>

<commit_message>
Added updated google doc for project proposal
</commit_message>
<xml_diff>
--- a/Project ideas.docx
+++ b/Project ideas.docx
@@ -19,16 +19,8 @@
         </w:numPr>
       </w:pPr>
       <w:r>
-        <w:t xml:space="preserve">Type: </w:t>
-      </w:r>
-      <w:proofErr w:type="spellStart"/>
-      <w:r>
-        <w:t>classification</w:t>
-      </w:r>
-      <w:r>
-        <w:t>z</w:t>
-      </w:r>
-      <w:proofErr w:type="spellEnd"/>
+        <w:t>Type: classification</w:t>
+      </w:r>
     </w:p>
     <w:p>
       <w:pPr>
@@ -64,7 +56,19 @@
           <w:rPr>
             <w:rStyle w:val="Hyperlink"/>
           </w:rPr>
-          <w:t>https://dataverse.harvard.edu/dataset.xhtml?persistentId=doi:10.7910/DVN/HTTWYL</w:t>
+          <w:t>https://dataverse.harvard.ed</w:t>
+        </w:r>
+        <w:r>
+          <w:rPr>
+            <w:rStyle w:val="Hyperlink"/>
+          </w:rPr>
+          <w:t>u</w:t>
+        </w:r>
+        <w:r>
+          <w:rPr>
+            <w:rStyle w:val="Hyperlink"/>
+          </w:rPr>
+          <w:t>/dataset.xhtml?persistentId=doi:10.7910/DVN/HTTWYL</w:t>
         </w:r>
       </w:hyperlink>
     </w:p>
@@ -197,6 +201,15 @@
           <w:b/>
         </w:rPr>
       </w:pPr>
+      <w:bookmarkStart w:id="0" w:name="_GoBack"/>
+      <w:bookmarkEnd w:id="0"/>
+    </w:p>
+    <w:p>
+      <w:pPr>
+        <w:rPr>
+          <w:b/>
+        </w:rPr>
+      </w:pPr>
       <w:r>
         <w:rPr>
           <w:b/>
@@ -402,12 +415,7 @@
         </w:numPr>
       </w:pPr>
       <w:r>
-        <w:t>Not sure where to go with it, but very interesting top</w:t>
-      </w:r>
-      <w:bookmarkStart w:id="0" w:name="_GoBack"/>
-      <w:bookmarkEnd w:id="0"/>
-      <w:r>
-        <w:t>ic. Ideas?</w:t>
+        <w:t>Not sure where to go with it, but very interesting topic. Ideas?</w:t>
       </w:r>
     </w:p>
     <w:sectPr>

</xml_diff>